<commit_message>
Risk item table update
</commit_message>
<xml_diff>
--- a/Papers/Predictors of Dropout/Risk factor drop descriptives.docx
+++ b/Papers/Predictors of Dropout/Risk factor drop descriptives.docx
@@ -2,6 +2,42 @@
 <file path=word/document.xml><?xml version="1.0" encoding="utf-8"?>
 <w:document xmlns:wpc="http://schemas.microsoft.com/office/word/2010/wordprocessingCanvas" xmlns:cx="http://schemas.microsoft.com/office/drawing/2014/chartex" xmlns:cx1="http://schemas.microsoft.com/office/drawing/2015/9/8/chartex" xmlns:mc="http://schemas.openxmlformats.org/markup-compatibility/2006" xmlns:o="urn:schemas-microsoft-com:office:office" xmlns:r="http://schemas.openxmlformats.org/officeDocument/2006/relationships" xmlns:m="http://schemas.openxmlformats.org/officeDocument/2006/math" xmlns:v="urn:schemas-microsoft-com:vml" xmlns:wp14="http://schemas.microsoft.com/office/word/2010/wordprocessingDrawing" xmlns:wp="http://schemas.openxmlformats.org/drawingml/2006/wordprocessingDrawing" xmlns:w10="urn:schemas-microsoft-com:office:word" xmlns:w="http://schemas.openxmlformats.org/wordprocessingml/2006/main" xmlns:w14="http://schemas.microsoft.com/office/word/2010/wordml" xmlns:w15="http://schemas.microsoft.com/office/word/2012/wordml" xmlns:w16se="http://schemas.microsoft.com/office/word/2015/wordml/symex" xmlns:wpg="http://schemas.microsoft.com/office/word/2010/wordprocessingGroup" xmlns:wpi="http://schemas.microsoft.com/office/word/2010/wordprocessingInk" xmlns:wne="http://schemas.microsoft.com/office/word/2006/wordml" xmlns:wps="http://schemas.microsoft.com/office/word/2010/wordprocessingShape" mc:Ignorable="w14 w15 w16se wp14">
   <w:body>
+    <w:p>
+      <w:pPr>
+        <w:rPr>
+          <w:rFonts w:ascii="Times New Roman" w:hAnsi="Times New Roman" w:cs="Times New Roman"/>
+          <w:sz w:val="24"/>
+          <w:szCs w:val="24"/>
+        </w:rPr>
+      </w:pPr>
+      <w:r>
+        <w:rPr>
+          <w:rFonts w:ascii="Times New Roman" w:hAnsi="Times New Roman" w:cs="Times New Roman"/>
+          <w:sz w:val="24"/>
+          <w:szCs w:val="24"/>
+        </w:rPr>
+        <w:t>Table X</w:t>
+      </w:r>
+    </w:p>
+    <w:p>
+      <w:pPr>
+        <w:rPr>
+          <w:rFonts w:ascii="Times New Roman" w:hAnsi="Times New Roman" w:cs="Times New Roman"/>
+          <w:i/>
+          <w:sz w:val="24"/>
+          <w:szCs w:val="24"/>
+        </w:rPr>
+      </w:pPr>
+      <w:r>
+        <w:rPr>
+          <w:rFonts w:ascii="Times New Roman" w:hAnsi="Times New Roman" w:cs="Times New Roman"/>
+          <w:i/>
+          <w:sz w:val="24"/>
+          <w:szCs w:val="24"/>
+        </w:rPr>
+        <w:t>Dropout and absenteeism descriptive statistics separated by risk item</w:t>
+      </w:r>
+    </w:p>
     <w:tbl>
       <w:tblPr>
         <w:tblW w:w="0" w:type="auto"/>
@@ -16,11 +52,12 @@
         <w:tblLook w:val="04A0" w:firstRow="1" w:lastRow="0" w:firstColumn="1" w:lastColumn="0" w:noHBand="0" w:noVBand="1"/>
       </w:tblPr>
       <w:tblGrid>
-        <w:gridCol w:w="1330"/>
-        <w:gridCol w:w="2007"/>
-        <w:gridCol w:w="1767"/>
-        <w:gridCol w:w="1374"/>
-        <w:gridCol w:w="1294"/>
+        <w:gridCol w:w="677"/>
+        <w:gridCol w:w="1826"/>
+        <w:gridCol w:w="2520"/>
+        <w:gridCol w:w="2080"/>
+        <w:gridCol w:w="1178"/>
+        <w:gridCol w:w="1079"/>
       </w:tblGrid>
       <w:tr>
         <w:trPr>
@@ -33,7 +70,7 @@
             <w:tcBorders>
               <w:top w:val="nil"/>
               <w:left w:val="nil"/>
-              <w:bottom w:val="single" w:sz="4" w:space="0" w:color="auto"/>
+              <w:bottom w:val="single" w:sz="6" w:space="0" w:color="auto"/>
               <w:right w:val="single" w:sz="4" w:space="0" w:color="auto"/>
             </w:tcBorders>
             <w:shd w:val="clear" w:color="auto" w:fill="FFFFFF"/>
@@ -69,7 +106,7 @@
                 <w:sz w:val="24"/>
                 <w:szCs w:val="24"/>
               </w:rPr>
-              <w:t>Risk factor</w:t>
+              <w:t>Risk item</w:t>
             </w:r>
           </w:p>
         </w:tc>
@@ -79,7 +116,7 @@
             <w:tcBorders>
               <w:top w:val="nil"/>
               <w:left w:val="nil"/>
-              <w:bottom w:val="single" w:sz="4" w:space="0" w:color="auto"/>
+              <w:bottom w:val="single" w:sz="6" w:space="0" w:color="auto"/>
               <w:right w:val="nil"/>
             </w:tcBorders>
             <w:shd w:val="clear" w:color="auto" w:fill="FFFFFF"/>
@@ -115,32 +152,7 @@
                 <w:sz w:val="24"/>
                 <w:szCs w:val="24"/>
               </w:rPr>
-              <w:t xml:space="preserve">Number with risk </w:t>
-            </w:r>
-          </w:p>
-          <w:p>
-            <w:pPr>
-              <w:spacing w:after="0" w:line="225" w:lineRule="atLeast"/>
-              <w:jc w:val="center"/>
-              <w:rPr>
-                <w:rFonts w:ascii="Times New Roman" w:eastAsia="Times New Roman" w:hAnsi="Times New Roman" w:cs="Times New Roman"/>
-                <w:b/>
-                <w:bCs/>
-                <w:color w:val="000000"/>
-                <w:sz w:val="24"/>
-                <w:szCs w:val="24"/>
-              </w:rPr>
-            </w:pPr>
-            <w:r>
-              <w:rPr>
-                <w:rFonts w:ascii="Times New Roman" w:eastAsia="Times New Roman" w:hAnsi="Times New Roman" w:cs="Times New Roman"/>
-                <w:b/>
-                <w:bCs/>
-                <w:color w:val="000000"/>
-                <w:sz w:val="24"/>
-                <w:szCs w:val="24"/>
-              </w:rPr>
-              <w:t>factor present</w:t>
+              <w:t>Number with risk factor present</w:t>
             </w:r>
           </w:p>
         </w:tc>
@@ -150,7 +162,7 @@
             <w:tcBorders>
               <w:top w:val="nil"/>
               <w:left w:val="nil"/>
-              <w:bottom w:val="single" w:sz="4" w:space="0" w:color="auto"/>
+              <w:bottom w:val="single" w:sz="6" w:space="0" w:color="auto"/>
               <w:right w:val="nil"/>
             </w:tcBorders>
             <w:shd w:val="clear" w:color="auto" w:fill="FFFFFF"/>
@@ -186,13 +198,9 @@
                 <w:sz w:val="24"/>
                 <w:szCs w:val="24"/>
               </w:rPr>
-              <w:t xml:space="preserve">%dropped </w:t>
-            </w:r>
-          </w:p>
-          <w:p>
-            <w:pPr>
-              <w:spacing w:after="0" w:line="225" w:lineRule="atLeast"/>
-              <w:jc w:val="center"/>
+              <w:t>N</w:t>
+            </w:r>
+            <w:r>
               <w:rPr>
                 <w:rFonts w:ascii="Times New Roman" w:eastAsia="Times New Roman" w:hAnsi="Times New Roman" w:cs="Times New Roman"/>
                 <w:b/>
@@ -201,53 +209,7 @@
                 <w:sz w:val="24"/>
                 <w:szCs w:val="24"/>
               </w:rPr>
-            </w:pPr>
-            <w:r>
-              <w:rPr>
-                <w:rFonts w:ascii="Times New Roman" w:eastAsia="Times New Roman" w:hAnsi="Times New Roman" w:cs="Times New Roman"/>
-                <w:b/>
-                <w:bCs/>
-                <w:color w:val="000000"/>
-                <w:sz w:val="24"/>
-                <w:szCs w:val="24"/>
-              </w:rPr>
-              <w:t>w</w:t>
-            </w:r>
-            <w:r>
-              <w:rPr>
-                <w:rFonts w:ascii="Times New Roman" w:eastAsia="Times New Roman" w:hAnsi="Times New Roman" w:cs="Times New Roman"/>
-                <w:b/>
-                <w:bCs/>
-                <w:color w:val="000000"/>
-                <w:sz w:val="24"/>
-                <w:szCs w:val="24"/>
-              </w:rPr>
-              <w:t xml:space="preserve">ith risk factor </w:t>
-            </w:r>
-          </w:p>
-          <w:p>
-            <w:pPr>
-              <w:spacing w:after="0" w:line="225" w:lineRule="atLeast"/>
-              <w:jc w:val="center"/>
-              <w:rPr>
-                <w:rFonts w:ascii="Times New Roman" w:eastAsia="Times New Roman" w:hAnsi="Times New Roman" w:cs="Times New Roman"/>
-                <w:b/>
-                <w:bCs/>
-                <w:color w:val="000000"/>
-                <w:sz w:val="24"/>
-                <w:szCs w:val="24"/>
-              </w:rPr>
-            </w:pPr>
-            <w:r>
-              <w:rPr>
-                <w:rFonts w:ascii="Times New Roman" w:eastAsia="Times New Roman" w:hAnsi="Times New Roman" w:cs="Times New Roman"/>
-                <w:b/>
-                <w:bCs/>
-                <w:color w:val="000000"/>
-                <w:sz w:val="24"/>
-                <w:szCs w:val="24"/>
-              </w:rPr>
-              <w:t>present</w:t>
+              <w:t>umber with risk factor present that dropped</w:t>
             </w:r>
           </w:p>
         </w:tc>
@@ -257,7 +219,7 @@
             <w:tcBorders>
               <w:top w:val="nil"/>
               <w:left w:val="nil"/>
-              <w:bottom w:val="single" w:sz="4" w:space="0" w:color="auto"/>
+              <w:bottom w:val="single" w:sz="6" w:space="0" w:color="auto"/>
               <w:right w:val="nil"/>
             </w:tcBorders>
             <w:shd w:val="clear" w:color="auto" w:fill="FFFFFF"/>
@@ -293,13 +255,9 @@
                 <w:sz w:val="24"/>
                 <w:szCs w:val="24"/>
               </w:rPr>
-              <w:t xml:space="preserve">Median </w:t>
-            </w:r>
-          </w:p>
-          <w:p>
-            <w:pPr>
-              <w:spacing w:after="0" w:line="225" w:lineRule="atLeast"/>
-              <w:jc w:val="center"/>
+              <w:t>P</w:t>
+            </w:r>
+            <w:r>
               <w:rPr>
                 <w:rFonts w:ascii="Times New Roman" w:eastAsia="Times New Roman" w:hAnsi="Times New Roman" w:cs="Times New Roman"/>
                 <w:b/>
@@ -308,7 +266,8 @@
                 <w:sz w:val="24"/>
                 <w:szCs w:val="24"/>
               </w:rPr>
-            </w:pPr>
+              <w:t>ercent</w:t>
+            </w:r>
             <w:r>
               <w:rPr>
                 <w:rFonts w:ascii="Times New Roman" w:eastAsia="Times New Roman" w:hAnsi="Times New Roman" w:cs="Times New Roman"/>
@@ -318,7 +277,18 @@
                 <w:sz w:val="24"/>
                 <w:szCs w:val="24"/>
               </w:rPr>
-              <w:t>days absent</w:t>
+              <w:t xml:space="preserve"> with risk factor</w:t>
+            </w:r>
+            <w:r>
+              <w:rPr>
+                <w:rFonts w:ascii="Times New Roman" w:eastAsia="Times New Roman" w:hAnsi="Times New Roman" w:cs="Times New Roman"/>
+                <w:b/>
+                <w:bCs/>
+                <w:color w:val="000000"/>
+                <w:sz w:val="24"/>
+                <w:szCs w:val="24"/>
+              </w:rPr>
+              <w:t xml:space="preserve"> that dropped</w:t>
             </w:r>
           </w:p>
         </w:tc>
@@ -328,7 +298,7 @@
             <w:tcBorders>
               <w:top w:val="nil"/>
               <w:left w:val="nil"/>
-              <w:bottom w:val="single" w:sz="4" w:space="0" w:color="auto"/>
+              <w:bottom w:val="single" w:sz="6" w:space="0" w:color="auto"/>
               <w:right w:val="nil"/>
             </w:tcBorders>
             <w:shd w:val="clear" w:color="auto" w:fill="FFFFFF"/>
@@ -364,9 +334,30 @@
                 <w:sz w:val="24"/>
                 <w:szCs w:val="24"/>
               </w:rPr>
-              <w:t xml:space="preserve">Mean days </w:t>
-            </w:r>
-          </w:p>
+              <w:t>median days absent</w:t>
+            </w:r>
+          </w:p>
+        </w:tc>
+        <w:tc>
+          <w:tcPr>
+            <w:tcW w:w="0" w:type="auto"/>
+            <w:tcBorders>
+              <w:top w:val="nil"/>
+              <w:left w:val="nil"/>
+              <w:bottom w:val="single" w:sz="6" w:space="0" w:color="auto"/>
+              <w:right w:val="nil"/>
+            </w:tcBorders>
+            <w:shd w:val="clear" w:color="auto" w:fill="FFFFFF"/>
+            <w:noWrap/>
+            <w:tcMar>
+              <w:top w:w="0" w:type="dxa"/>
+              <w:left w:w="90" w:type="dxa"/>
+              <w:bottom w:w="45" w:type="dxa"/>
+              <w:right w:w="90" w:type="dxa"/>
+            </w:tcMar>
+            <w:vAlign w:val="center"/>
+            <w:hideMark/>
+          </w:tcPr>
           <w:p>
             <w:pPr>
               <w:spacing w:after="0" w:line="225" w:lineRule="atLeast"/>
@@ -389,7 +380,7 @@
                 <w:sz w:val="24"/>
                 <w:szCs w:val="24"/>
               </w:rPr>
-              <w:t>absent</w:t>
+              <w:t>mean days absent</w:t>
             </w:r>
           </w:p>
         </w:tc>
@@ -505,7 +496,43 @@
                 <w:sz w:val="24"/>
                 <w:szCs w:val="24"/>
               </w:rPr>
-              <w:t>1%</w:t>
+              <w:t>8</w:t>
+            </w:r>
+          </w:p>
+        </w:tc>
+        <w:tc>
+          <w:tcPr>
+            <w:tcW w:w="0" w:type="auto"/>
+            <w:shd w:val="clear" w:color="auto" w:fill="FFFFFF"/>
+            <w:noWrap/>
+            <w:tcMar>
+              <w:top w:w="30" w:type="dxa"/>
+              <w:left w:w="90" w:type="dxa"/>
+              <w:bottom w:w="30" w:type="dxa"/>
+              <w:right w:w="90" w:type="dxa"/>
+            </w:tcMar>
+            <w:vAlign w:val="center"/>
+            <w:hideMark/>
+          </w:tcPr>
+          <w:p>
+            <w:pPr>
+              <w:spacing w:after="0" w:line="240" w:lineRule="auto"/>
+              <w:jc w:val="center"/>
+              <w:rPr>
+                <w:rFonts w:ascii="Times New Roman" w:eastAsia="Times New Roman" w:hAnsi="Times New Roman" w:cs="Times New Roman"/>
+                <w:color w:val="000000"/>
+                <w:sz w:val="24"/>
+                <w:szCs w:val="24"/>
+              </w:rPr>
+            </w:pPr>
+            <w:r>
+              <w:rPr>
+                <w:rFonts w:ascii="Times New Roman" w:eastAsia="Times New Roman" w:hAnsi="Times New Roman" w:cs="Times New Roman"/>
+                <w:color w:val="000000"/>
+                <w:sz w:val="24"/>
+                <w:szCs w:val="24"/>
+              </w:rPr>
+              <w:t>11%</w:t>
             </w:r>
           </w:p>
         </w:tc>
@@ -693,7 +720,43 @@
                 <w:sz w:val="24"/>
                 <w:szCs w:val="24"/>
               </w:rPr>
-              <w:t>1%</w:t>
+              <w:t>6</w:t>
+            </w:r>
+          </w:p>
+        </w:tc>
+        <w:tc>
+          <w:tcPr>
+            <w:tcW w:w="0" w:type="auto"/>
+            <w:shd w:val="clear" w:color="auto" w:fill="FFFFFF"/>
+            <w:noWrap/>
+            <w:tcMar>
+              <w:top w:w="30" w:type="dxa"/>
+              <w:left w:w="90" w:type="dxa"/>
+              <w:bottom w:w="30" w:type="dxa"/>
+              <w:right w:w="90" w:type="dxa"/>
+            </w:tcMar>
+            <w:vAlign w:val="center"/>
+            <w:hideMark/>
+          </w:tcPr>
+          <w:p>
+            <w:pPr>
+              <w:spacing w:after="0" w:line="240" w:lineRule="auto"/>
+              <w:jc w:val="center"/>
+              <w:rPr>
+                <w:rFonts w:ascii="Times New Roman" w:eastAsia="Times New Roman" w:hAnsi="Times New Roman" w:cs="Times New Roman"/>
+                <w:color w:val="000000"/>
+                <w:sz w:val="24"/>
+                <w:szCs w:val="24"/>
+              </w:rPr>
+            </w:pPr>
+            <w:r>
+              <w:rPr>
+                <w:rFonts w:ascii="Times New Roman" w:eastAsia="Times New Roman" w:hAnsi="Times New Roman" w:cs="Times New Roman"/>
+                <w:color w:val="000000"/>
+                <w:sz w:val="24"/>
+                <w:szCs w:val="24"/>
+              </w:rPr>
+              <w:t>19%</w:t>
             </w:r>
           </w:p>
         </w:tc>
@@ -881,7 +944,43 @@
                 <w:sz w:val="24"/>
                 <w:szCs w:val="24"/>
               </w:rPr>
-              <w:t>3%</w:t>
+              <w:t>18</w:t>
+            </w:r>
+          </w:p>
+        </w:tc>
+        <w:tc>
+          <w:tcPr>
+            <w:tcW w:w="0" w:type="auto"/>
+            <w:shd w:val="clear" w:color="auto" w:fill="FFFFFF"/>
+            <w:noWrap/>
+            <w:tcMar>
+              <w:top w:w="30" w:type="dxa"/>
+              <w:left w:w="90" w:type="dxa"/>
+              <w:bottom w:w="30" w:type="dxa"/>
+              <w:right w:w="90" w:type="dxa"/>
+            </w:tcMar>
+            <w:vAlign w:val="center"/>
+            <w:hideMark/>
+          </w:tcPr>
+          <w:p>
+            <w:pPr>
+              <w:spacing w:after="0" w:line="240" w:lineRule="auto"/>
+              <w:jc w:val="center"/>
+              <w:rPr>
+                <w:rFonts w:ascii="Times New Roman" w:eastAsia="Times New Roman" w:hAnsi="Times New Roman" w:cs="Times New Roman"/>
+                <w:color w:val="000000"/>
+                <w:sz w:val="24"/>
+                <w:szCs w:val="24"/>
+              </w:rPr>
+            </w:pPr>
+            <w:r>
+              <w:rPr>
+                <w:rFonts w:ascii="Times New Roman" w:eastAsia="Times New Roman" w:hAnsi="Times New Roman" w:cs="Times New Roman"/>
+                <w:color w:val="000000"/>
+                <w:sz w:val="24"/>
+                <w:szCs w:val="24"/>
+              </w:rPr>
+              <w:t>9%</w:t>
             </w:r>
           </w:p>
         </w:tc>
@@ -1069,7 +1168,43 @@
                 <w:sz w:val="24"/>
                 <w:szCs w:val="24"/>
               </w:rPr>
-              <w:t>1%</w:t>
+              <w:t>7</w:t>
+            </w:r>
+          </w:p>
+        </w:tc>
+        <w:tc>
+          <w:tcPr>
+            <w:tcW w:w="0" w:type="auto"/>
+            <w:shd w:val="clear" w:color="auto" w:fill="FFFFFF"/>
+            <w:noWrap/>
+            <w:tcMar>
+              <w:top w:w="30" w:type="dxa"/>
+              <w:left w:w="90" w:type="dxa"/>
+              <w:bottom w:w="30" w:type="dxa"/>
+              <w:right w:w="90" w:type="dxa"/>
+            </w:tcMar>
+            <w:vAlign w:val="center"/>
+            <w:hideMark/>
+          </w:tcPr>
+          <w:p>
+            <w:pPr>
+              <w:spacing w:after="0" w:line="240" w:lineRule="auto"/>
+              <w:jc w:val="center"/>
+              <w:rPr>
+                <w:rFonts w:ascii="Times New Roman" w:eastAsia="Times New Roman" w:hAnsi="Times New Roman" w:cs="Times New Roman"/>
+                <w:color w:val="000000"/>
+                <w:sz w:val="24"/>
+                <w:szCs w:val="24"/>
+              </w:rPr>
+            </w:pPr>
+            <w:r>
+              <w:rPr>
+                <w:rFonts w:ascii="Times New Roman" w:eastAsia="Times New Roman" w:hAnsi="Times New Roman" w:cs="Times New Roman"/>
+                <w:color w:val="000000"/>
+                <w:sz w:val="24"/>
+                <w:szCs w:val="24"/>
+              </w:rPr>
+              <w:t>13%</w:t>
             </w:r>
           </w:p>
         </w:tc>
@@ -1257,7 +1392,43 @@
                 <w:sz w:val="24"/>
                 <w:szCs w:val="24"/>
               </w:rPr>
-              <w:t>1%</w:t>
+              <w:t>9</w:t>
+            </w:r>
+          </w:p>
+        </w:tc>
+        <w:tc>
+          <w:tcPr>
+            <w:tcW w:w="0" w:type="auto"/>
+            <w:shd w:val="clear" w:color="auto" w:fill="FFFFFF"/>
+            <w:noWrap/>
+            <w:tcMar>
+              <w:top w:w="30" w:type="dxa"/>
+              <w:left w:w="90" w:type="dxa"/>
+              <w:bottom w:w="30" w:type="dxa"/>
+              <w:right w:w="90" w:type="dxa"/>
+            </w:tcMar>
+            <w:vAlign w:val="center"/>
+            <w:hideMark/>
+          </w:tcPr>
+          <w:p>
+            <w:pPr>
+              <w:spacing w:after="0" w:line="240" w:lineRule="auto"/>
+              <w:jc w:val="center"/>
+              <w:rPr>
+                <w:rFonts w:ascii="Times New Roman" w:eastAsia="Times New Roman" w:hAnsi="Times New Roman" w:cs="Times New Roman"/>
+                <w:color w:val="000000"/>
+                <w:sz w:val="24"/>
+                <w:szCs w:val="24"/>
+              </w:rPr>
+            </w:pPr>
+            <w:r>
+              <w:rPr>
+                <w:rFonts w:ascii="Times New Roman" w:eastAsia="Times New Roman" w:hAnsi="Times New Roman" w:cs="Times New Roman"/>
+                <w:color w:val="000000"/>
+                <w:sz w:val="24"/>
+                <w:szCs w:val="24"/>
+              </w:rPr>
+              <w:t>7%</w:t>
             </w:r>
           </w:p>
         </w:tc>
@@ -1445,7 +1616,43 @@
                 <w:sz w:val="24"/>
                 <w:szCs w:val="24"/>
               </w:rPr>
-              <w:t>2%</w:t>
+              <w:t>14</w:t>
+            </w:r>
+          </w:p>
+        </w:tc>
+        <w:tc>
+          <w:tcPr>
+            <w:tcW w:w="0" w:type="auto"/>
+            <w:shd w:val="clear" w:color="auto" w:fill="FFFFFF"/>
+            <w:noWrap/>
+            <w:tcMar>
+              <w:top w:w="30" w:type="dxa"/>
+              <w:left w:w="90" w:type="dxa"/>
+              <w:bottom w:w="30" w:type="dxa"/>
+              <w:right w:w="90" w:type="dxa"/>
+            </w:tcMar>
+            <w:vAlign w:val="center"/>
+            <w:hideMark/>
+          </w:tcPr>
+          <w:p>
+            <w:pPr>
+              <w:spacing w:after="0" w:line="240" w:lineRule="auto"/>
+              <w:jc w:val="center"/>
+              <w:rPr>
+                <w:rFonts w:ascii="Times New Roman" w:eastAsia="Times New Roman" w:hAnsi="Times New Roman" w:cs="Times New Roman"/>
+                <w:color w:val="000000"/>
+                <w:sz w:val="24"/>
+                <w:szCs w:val="24"/>
+              </w:rPr>
+            </w:pPr>
+            <w:r>
+              <w:rPr>
+                <w:rFonts w:ascii="Times New Roman" w:eastAsia="Times New Roman" w:hAnsi="Times New Roman" w:cs="Times New Roman"/>
+                <w:color w:val="000000"/>
+                <w:sz w:val="24"/>
+                <w:szCs w:val="24"/>
+              </w:rPr>
+              <w:t>9%</w:t>
             </w:r>
           </w:p>
         </w:tc>
@@ -1633,7 +1840,43 @@
                 <w:sz w:val="24"/>
                 <w:szCs w:val="24"/>
               </w:rPr>
-              <w:t>3%</w:t>
+              <w:t>22</w:t>
+            </w:r>
+          </w:p>
+        </w:tc>
+        <w:tc>
+          <w:tcPr>
+            <w:tcW w:w="0" w:type="auto"/>
+            <w:shd w:val="clear" w:color="auto" w:fill="FFFFFF"/>
+            <w:noWrap/>
+            <w:tcMar>
+              <w:top w:w="30" w:type="dxa"/>
+              <w:left w:w="90" w:type="dxa"/>
+              <w:bottom w:w="30" w:type="dxa"/>
+              <w:right w:w="90" w:type="dxa"/>
+            </w:tcMar>
+            <w:vAlign w:val="center"/>
+            <w:hideMark/>
+          </w:tcPr>
+          <w:p>
+            <w:pPr>
+              <w:spacing w:after="0" w:line="240" w:lineRule="auto"/>
+              <w:jc w:val="center"/>
+              <w:rPr>
+                <w:rFonts w:ascii="Times New Roman" w:eastAsia="Times New Roman" w:hAnsi="Times New Roman" w:cs="Times New Roman"/>
+                <w:color w:val="000000"/>
+                <w:sz w:val="24"/>
+                <w:szCs w:val="24"/>
+              </w:rPr>
+            </w:pPr>
+            <w:r>
+              <w:rPr>
+                <w:rFonts w:ascii="Times New Roman" w:eastAsia="Times New Roman" w:hAnsi="Times New Roman" w:cs="Times New Roman"/>
+                <w:color w:val="000000"/>
+                <w:sz w:val="24"/>
+                <w:szCs w:val="24"/>
+              </w:rPr>
+              <w:t>11%</w:t>
             </w:r>
           </w:p>
         </w:tc>
@@ -1821,7 +2064,43 @@
                 <w:sz w:val="24"/>
                 <w:szCs w:val="24"/>
               </w:rPr>
-              <w:t>1%</w:t>
+              <w:t>4</w:t>
+            </w:r>
+          </w:p>
+        </w:tc>
+        <w:tc>
+          <w:tcPr>
+            <w:tcW w:w="0" w:type="auto"/>
+            <w:shd w:val="clear" w:color="auto" w:fill="FFFFFF"/>
+            <w:noWrap/>
+            <w:tcMar>
+              <w:top w:w="30" w:type="dxa"/>
+              <w:left w:w="90" w:type="dxa"/>
+              <w:bottom w:w="30" w:type="dxa"/>
+              <w:right w:w="90" w:type="dxa"/>
+            </w:tcMar>
+            <w:vAlign w:val="center"/>
+            <w:hideMark/>
+          </w:tcPr>
+          <w:p>
+            <w:pPr>
+              <w:spacing w:after="0" w:line="240" w:lineRule="auto"/>
+              <w:jc w:val="center"/>
+              <w:rPr>
+                <w:rFonts w:ascii="Times New Roman" w:eastAsia="Times New Roman" w:hAnsi="Times New Roman" w:cs="Times New Roman"/>
+                <w:color w:val="000000"/>
+                <w:sz w:val="24"/>
+                <w:szCs w:val="24"/>
+              </w:rPr>
+            </w:pPr>
+            <w:r>
+              <w:rPr>
+                <w:rFonts w:ascii="Times New Roman" w:eastAsia="Times New Roman" w:hAnsi="Times New Roman" w:cs="Times New Roman"/>
+                <w:color w:val="000000"/>
+                <w:sz w:val="24"/>
+                <w:szCs w:val="24"/>
+              </w:rPr>
+              <w:t>18%</w:t>
             </w:r>
           </w:p>
         </w:tc>
@@ -2009,7 +2288,43 @@
                 <w:sz w:val="24"/>
                 <w:szCs w:val="24"/>
               </w:rPr>
-              <w:t>1%</w:t>
+              <w:t>6</w:t>
+            </w:r>
+          </w:p>
+        </w:tc>
+        <w:tc>
+          <w:tcPr>
+            <w:tcW w:w="0" w:type="auto"/>
+            <w:shd w:val="clear" w:color="auto" w:fill="FFFFFF"/>
+            <w:noWrap/>
+            <w:tcMar>
+              <w:top w:w="30" w:type="dxa"/>
+              <w:left w:w="90" w:type="dxa"/>
+              <w:bottom w:w="30" w:type="dxa"/>
+              <w:right w:w="90" w:type="dxa"/>
+            </w:tcMar>
+            <w:vAlign w:val="center"/>
+            <w:hideMark/>
+          </w:tcPr>
+          <w:p>
+            <w:pPr>
+              <w:spacing w:after="0" w:line="240" w:lineRule="auto"/>
+              <w:jc w:val="center"/>
+              <w:rPr>
+                <w:rFonts w:ascii="Times New Roman" w:eastAsia="Times New Roman" w:hAnsi="Times New Roman" w:cs="Times New Roman"/>
+                <w:color w:val="000000"/>
+                <w:sz w:val="24"/>
+                <w:szCs w:val="24"/>
+              </w:rPr>
+            </w:pPr>
+            <w:r>
+              <w:rPr>
+                <w:rFonts w:ascii="Times New Roman" w:eastAsia="Times New Roman" w:hAnsi="Times New Roman" w:cs="Times New Roman"/>
+                <w:color w:val="000000"/>
+                <w:sz w:val="24"/>
+                <w:szCs w:val="24"/>
+              </w:rPr>
+              <w:t>12%</w:t>
             </w:r>
           </w:p>
         </w:tc>
@@ -2085,8 +2400,6 @@
             </w:r>
           </w:p>
         </w:tc>
-        <w:bookmarkStart w:id="0" w:name="_GoBack"/>
-        <w:bookmarkEnd w:id="0"/>
       </w:tr>
       <w:tr>
         <w:trPr>
@@ -2199,7 +2512,43 @@
                 <w:sz w:val="24"/>
                 <w:szCs w:val="24"/>
               </w:rPr>
-              <w:t>2%</w:t>
+              <w:t>16</w:t>
+            </w:r>
+          </w:p>
+        </w:tc>
+        <w:tc>
+          <w:tcPr>
+            <w:tcW w:w="0" w:type="auto"/>
+            <w:shd w:val="clear" w:color="auto" w:fill="FFFFFF"/>
+            <w:noWrap/>
+            <w:tcMar>
+              <w:top w:w="30" w:type="dxa"/>
+              <w:left w:w="90" w:type="dxa"/>
+              <w:bottom w:w="30" w:type="dxa"/>
+              <w:right w:w="90" w:type="dxa"/>
+            </w:tcMar>
+            <w:vAlign w:val="center"/>
+            <w:hideMark/>
+          </w:tcPr>
+          <w:p>
+            <w:pPr>
+              <w:spacing w:after="0" w:line="240" w:lineRule="auto"/>
+              <w:jc w:val="center"/>
+              <w:rPr>
+                <w:rFonts w:ascii="Times New Roman" w:eastAsia="Times New Roman" w:hAnsi="Times New Roman" w:cs="Times New Roman"/>
+                <w:color w:val="000000"/>
+                <w:sz w:val="24"/>
+                <w:szCs w:val="24"/>
+              </w:rPr>
+            </w:pPr>
+            <w:r>
+              <w:rPr>
+                <w:rFonts w:ascii="Times New Roman" w:eastAsia="Times New Roman" w:hAnsi="Times New Roman" w:cs="Times New Roman"/>
+                <w:color w:val="000000"/>
+                <w:sz w:val="24"/>
+                <w:szCs w:val="24"/>
+              </w:rPr>
+              <w:t>12%</w:t>
             </w:r>
           </w:p>
         </w:tc>
@@ -2387,7 +2736,43 @@
                 <w:sz w:val="24"/>
                 <w:szCs w:val="24"/>
               </w:rPr>
-              <w:t>2%</w:t>
+              <w:t>13</w:t>
+            </w:r>
+          </w:p>
+        </w:tc>
+        <w:tc>
+          <w:tcPr>
+            <w:tcW w:w="0" w:type="auto"/>
+            <w:shd w:val="clear" w:color="auto" w:fill="FFFFFF"/>
+            <w:noWrap/>
+            <w:tcMar>
+              <w:top w:w="30" w:type="dxa"/>
+              <w:left w:w="90" w:type="dxa"/>
+              <w:bottom w:w="30" w:type="dxa"/>
+              <w:right w:w="90" w:type="dxa"/>
+            </w:tcMar>
+            <w:vAlign w:val="center"/>
+            <w:hideMark/>
+          </w:tcPr>
+          <w:p>
+            <w:pPr>
+              <w:spacing w:after="0" w:line="240" w:lineRule="auto"/>
+              <w:jc w:val="center"/>
+              <w:rPr>
+                <w:rFonts w:ascii="Times New Roman" w:eastAsia="Times New Roman" w:hAnsi="Times New Roman" w:cs="Times New Roman"/>
+                <w:color w:val="000000"/>
+                <w:sz w:val="24"/>
+                <w:szCs w:val="24"/>
+              </w:rPr>
+            </w:pPr>
+            <w:r>
+              <w:rPr>
+                <w:rFonts w:ascii="Times New Roman" w:eastAsia="Times New Roman" w:hAnsi="Times New Roman" w:cs="Times New Roman"/>
+                <w:color w:val="000000"/>
+                <w:sz w:val="24"/>
+                <w:szCs w:val="24"/>
+              </w:rPr>
+              <w:t>15%</w:t>
             </w:r>
           </w:p>
         </w:tc>
@@ -2575,7 +2960,43 @@
                 <w:sz w:val="24"/>
                 <w:szCs w:val="24"/>
               </w:rPr>
-              <w:t>4%</w:t>
+              <w:t>27</w:t>
+            </w:r>
+          </w:p>
+        </w:tc>
+        <w:tc>
+          <w:tcPr>
+            <w:tcW w:w="0" w:type="auto"/>
+            <w:shd w:val="clear" w:color="auto" w:fill="FFFFFF"/>
+            <w:noWrap/>
+            <w:tcMar>
+              <w:top w:w="30" w:type="dxa"/>
+              <w:left w:w="90" w:type="dxa"/>
+              <w:bottom w:w="30" w:type="dxa"/>
+              <w:right w:w="90" w:type="dxa"/>
+            </w:tcMar>
+            <w:vAlign w:val="center"/>
+            <w:hideMark/>
+          </w:tcPr>
+          <w:p>
+            <w:pPr>
+              <w:spacing w:after="0" w:line="240" w:lineRule="auto"/>
+              <w:jc w:val="center"/>
+              <w:rPr>
+                <w:rFonts w:ascii="Times New Roman" w:eastAsia="Times New Roman" w:hAnsi="Times New Roman" w:cs="Times New Roman"/>
+                <w:color w:val="000000"/>
+                <w:sz w:val="24"/>
+                <w:szCs w:val="24"/>
+              </w:rPr>
+            </w:pPr>
+            <w:r>
+              <w:rPr>
+                <w:rFonts w:ascii="Times New Roman" w:eastAsia="Times New Roman" w:hAnsi="Times New Roman" w:cs="Times New Roman"/>
+                <w:color w:val="000000"/>
+                <w:sz w:val="24"/>
+                <w:szCs w:val="24"/>
+              </w:rPr>
+              <w:t>11%</w:t>
             </w:r>
           </w:p>
         </w:tc>
@@ -2763,7 +3184,43 @@
                 <w:sz w:val="24"/>
                 <w:szCs w:val="24"/>
               </w:rPr>
-              <w:t>2%</w:t>
+              <w:t>14</w:t>
+            </w:r>
+          </w:p>
+        </w:tc>
+        <w:tc>
+          <w:tcPr>
+            <w:tcW w:w="0" w:type="auto"/>
+            <w:shd w:val="clear" w:color="auto" w:fill="FFFFFF"/>
+            <w:noWrap/>
+            <w:tcMar>
+              <w:top w:w="30" w:type="dxa"/>
+              <w:left w:w="90" w:type="dxa"/>
+              <w:bottom w:w="30" w:type="dxa"/>
+              <w:right w:w="90" w:type="dxa"/>
+            </w:tcMar>
+            <w:vAlign w:val="center"/>
+            <w:hideMark/>
+          </w:tcPr>
+          <w:p>
+            <w:pPr>
+              <w:spacing w:after="0" w:line="240" w:lineRule="auto"/>
+              <w:jc w:val="center"/>
+              <w:rPr>
+                <w:rFonts w:ascii="Times New Roman" w:eastAsia="Times New Roman" w:hAnsi="Times New Roman" w:cs="Times New Roman"/>
+                <w:color w:val="000000"/>
+                <w:sz w:val="24"/>
+                <w:szCs w:val="24"/>
+              </w:rPr>
+            </w:pPr>
+            <w:r>
+              <w:rPr>
+                <w:rFonts w:ascii="Times New Roman" w:eastAsia="Times New Roman" w:hAnsi="Times New Roman" w:cs="Times New Roman"/>
+                <w:color w:val="000000"/>
+                <w:sz w:val="24"/>
+                <w:szCs w:val="24"/>
+              </w:rPr>
+              <w:t>15%</w:t>
             </w:r>
           </w:p>
         </w:tc>
@@ -2951,7 +3408,43 @@
                 <w:sz w:val="24"/>
                 <w:szCs w:val="24"/>
               </w:rPr>
-              <w:t>2%</w:t>
+              <w:t>11</w:t>
+            </w:r>
+          </w:p>
+        </w:tc>
+        <w:tc>
+          <w:tcPr>
+            <w:tcW w:w="0" w:type="auto"/>
+            <w:shd w:val="clear" w:color="auto" w:fill="FFFFFF"/>
+            <w:noWrap/>
+            <w:tcMar>
+              <w:top w:w="30" w:type="dxa"/>
+              <w:left w:w="90" w:type="dxa"/>
+              <w:bottom w:w="30" w:type="dxa"/>
+              <w:right w:w="90" w:type="dxa"/>
+            </w:tcMar>
+            <w:vAlign w:val="center"/>
+            <w:hideMark/>
+          </w:tcPr>
+          <w:p>
+            <w:pPr>
+              <w:spacing w:after="0" w:line="240" w:lineRule="auto"/>
+              <w:jc w:val="center"/>
+              <w:rPr>
+                <w:rFonts w:ascii="Times New Roman" w:eastAsia="Times New Roman" w:hAnsi="Times New Roman" w:cs="Times New Roman"/>
+                <w:color w:val="000000"/>
+                <w:sz w:val="24"/>
+                <w:szCs w:val="24"/>
+              </w:rPr>
+            </w:pPr>
+            <w:r>
+              <w:rPr>
+                <w:rFonts w:ascii="Times New Roman" w:eastAsia="Times New Roman" w:hAnsi="Times New Roman" w:cs="Times New Roman"/>
+                <w:color w:val="000000"/>
+                <w:sz w:val="24"/>
+                <w:szCs w:val="24"/>
+              </w:rPr>
+              <w:t>20%</w:t>
             </w:r>
           </w:p>
         </w:tc>
@@ -3139,7 +3632,43 @@
                 <w:sz w:val="24"/>
                 <w:szCs w:val="24"/>
               </w:rPr>
-              <w:t>4%</w:t>
+              <w:t>24</w:t>
+            </w:r>
+          </w:p>
+        </w:tc>
+        <w:tc>
+          <w:tcPr>
+            <w:tcW w:w="0" w:type="auto"/>
+            <w:shd w:val="clear" w:color="auto" w:fill="FFFFFF"/>
+            <w:noWrap/>
+            <w:tcMar>
+              <w:top w:w="30" w:type="dxa"/>
+              <w:left w:w="90" w:type="dxa"/>
+              <w:bottom w:w="30" w:type="dxa"/>
+              <w:right w:w="90" w:type="dxa"/>
+            </w:tcMar>
+            <w:vAlign w:val="center"/>
+            <w:hideMark/>
+          </w:tcPr>
+          <w:p>
+            <w:pPr>
+              <w:spacing w:after="0" w:line="240" w:lineRule="auto"/>
+              <w:jc w:val="center"/>
+              <w:rPr>
+                <w:rFonts w:ascii="Times New Roman" w:eastAsia="Times New Roman" w:hAnsi="Times New Roman" w:cs="Times New Roman"/>
+                <w:color w:val="000000"/>
+                <w:sz w:val="24"/>
+                <w:szCs w:val="24"/>
+              </w:rPr>
+            </w:pPr>
+            <w:r>
+              <w:rPr>
+                <w:rFonts w:ascii="Times New Roman" w:eastAsia="Times New Roman" w:hAnsi="Times New Roman" w:cs="Times New Roman"/>
+                <w:color w:val="000000"/>
+                <w:sz w:val="24"/>
+                <w:szCs w:val="24"/>
+              </w:rPr>
+              <w:t>12%</w:t>
             </w:r>
           </w:p>
         </w:tc>
@@ -3327,7 +3856,43 @@
                 <w:sz w:val="24"/>
                 <w:szCs w:val="24"/>
               </w:rPr>
-              <w:t>2%</w:t>
+              <w:t>11</w:t>
+            </w:r>
+          </w:p>
+        </w:tc>
+        <w:tc>
+          <w:tcPr>
+            <w:tcW w:w="0" w:type="auto"/>
+            <w:shd w:val="clear" w:color="auto" w:fill="FFFFFF"/>
+            <w:noWrap/>
+            <w:tcMar>
+              <w:top w:w="30" w:type="dxa"/>
+              <w:left w:w="90" w:type="dxa"/>
+              <w:bottom w:w="30" w:type="dxa"/>
+              <w:right w:w="90" w:type="dxa"/>
+            </w:tcMar>
+            <w:vAlign w:val="center"/>
+            <w:hideMark/>
+          </w:tcPr>
+          <w:p>
+            <w:pPr>
+              <w:spacing w:after="0" w:line="240" w:lineRule="auto"/>
+              <w:jc w:val="center"/>
+              <w:rPr>
+                <w:rFonts w:ascii="Times New Roman" w:eastAsia="Times New Roman" w:hAnsi="Times New Roman" w:cs="Times New Roman"/>
+                <w:color w:val="000000"/>
+                <w:sz w:val="24"/>
+                <w:szCs w:val="24"/>
+              </w:rPr>
+            </w:pPr>
+            <w:r>
+              <w:rPr>
+                <w:rFonts w:ascii="Times New Roman" w:eastAsia="Times New Roman" w:hAnsi="Times New Roman" w:cs="Times New Roman"/>
+                <w:color w:val="000000"/>
+                <w:sz w:val="24"/>
+                <w:szCs w:val="24"/>
+              </w:rPr>
+              <w:t>9%</w:t>
             </w:r>
           </w:p>
         </w:tc>
@@ -3515,7 +4080,43 @@
                 <w:sz w:val="24"/>
                 <w:szCs w:val="24"/>
               </w:rPr>
-              <w:t>2%</w:t>
+              <w:t>11</w:t>
+            </w:r>
+          </w:p>
+        </w:tc>
+        <w:tc>
+          <w:tcPr>
+            <w:tcW w:w="0" w:type="auto"/>
+            <w:shd w:val="clear" w:color="auto" w:fill="FFFFFF"/>
+            <w:noWrap/>
+            <w:tcMar>
+              <w:top w:w="30" w:type="dxa"/>
+              <w:left w:w="90" w:type="dxa"/>
+              <w:bottom w:w="30" w:type="dxa"/>
+              <w:right w:w="90" w:type="dxa"/>
+            </w:tcMar>
+            <w:vAlign w:val="center"/>
+            <w:hideMark/>
+          </w:tcPr>
+          <w:p>
+            <w:pPr>
+              <w:spacing w:after="0" w:line="240" w:lineRule="auto"/>
+              <w:jc w:val="center"/>
+              <w:rPr>
+                <w:rFonts w:ascii="Times New Roman" w:eastAsia="Times New Roman" w:hAnsi="Times New Roman" w:cs="Times New Roman"/>
+                <w:color w:val="000000"/>
+                <w:sz w:val="24"/>
+                <w:szCs w:val="24"/>
+              </w:rPr>
+            </w:pPr>
+            <w:r>
+              <w:rPr>
+                <w:rFonts w:ascii="Times New Roman" w:eastAsia="Times New Roman" w:hAnsi="Times New Roman" w:cs="Times New Roman"/>
+                <w:color w:val="000000"/>
+                <w:sz w:val="24"/>
+                <w:szCs w:val="24"/>
+              </w:rPr>
+              <w:t>13%</w:t>
             </w:r>
           </w:p>
         </w:tc>
@@ -3703,7 +4304,43 @@
                 <w:sz w:val="24"/>
                 <w:szCs w:val="24"/>
               </w:rPr>
-              <w:t>4%</w:t>
+              <w:t>24</w:t>
+            </w:r>
+          </w:p>
+        </w:tc>
+        <w:tc>
+          <w:tcPr>
+            <w:tcW w:w="0" w:type="auto"/>
+            <w:shd w:val="clear" w:color="auto" w:fill="FFFFFF"/>
+            <w:noWrap/>
+            <w:tcMar>
+              <w:top w:w="30" w:type="dxa"/>
+              <w:left w:w="90" w:type="dxa"/>
+              <w:bottom w:w="30" w:type="dxa"/>
+              <w:right w:w="90" w:type="dxa"/>
+            </w:tcMar>
+            <w:vAlign w:val="center"/>
+            <w:hideMark/>
+          </w:tcPr>
+          <w:p>
+            <w:pPr>
+              <w:spacing w:after="0" w:line="240" w:lineRule="auto"/>
+              <w:jc w:val="center"/>
+              <w:rPr>
+                <w:rFonts w:ascii="Times New Roman" w:eastAsia="Times New Roman" w:hAnsi="Times New Roman" w:cs="Times New Roman"/>
+                <w:color w:val="000000"/>
+                <w:sz w:val="24"/>
+                <w:szCs w:val="24"/>
+              </w:rPr>
+            </w:pPr>
+            <w:r>
+              <w:rPr>
+                <w:rFonts w:ascii="Times New Roman" w:eastAsia="Times New Roman" w:hAnsi="Times New Roman" w:cs="Times New Roman"/>
+                <w:color w:val="000000"/>
+                <w:sz w:val="24"/>
+                <w:szCs w:val="24"/>
+              </w:rPr>
+              <w:t>10%</w:t>
             </w:r>
           </w:p>
         </w:tc>
@@ -3891,7 +4528,43 @@
                 <w:sz w:val="24"/>
                 <w:szCs w:val="24"/>
               </w:rPr>
-              <w:t>4%</w:t>
+              <w:t>23</w:t>
+            </w:r>
+          </w:p>
+        </w:tc>
+        <w:tc>
+          <w:tcPr>
+            <w:tcW w:w="0" w:type="auto"/>
+            <w:shd w:val="clear" w:color="auto" w:fill="FFFFFF"/>
+            <w:noWrap/>
+            <w:tcMar>
+              <w:top w:w="30" w:type="dxa"/>
+              <w:left w:w="90" w:type="dxa"/>
+              <w:bottom w:w="30" w:type="dxa"/>
+              <w:right w:w="90" w:type="dxa"/>
+            </w:tcMar>
+            <w:vAlign w:val="center"/>
+            <w:hideMark/>
+          </w:tcPr>
+          <w:p>
+            <w:pPr>
+              <w:spacing w:after="0" w:line="240" w:lineRule="auto"/>
+              <w:jc w:val="center"/>
+              <w:rPr>
+                <w:rFonts w:ascii="Times New Roman" w:eastAsia="Times New Roman" w:hAnsi="Times New Roman" w:cs="Times New Roman"/>
+                <w:color w:val="000000"/>
+                <w:sz w:val="24"/>
+                <w:szCs w:val="24"/>
+              </w:rPr>
+            </w:pPr>
+            <w:r>
+              <w:rPr>
+                <w:rFonts w:ascii="Times New Roman" w:eastAsia="Times New Roman" w:hAnsi="Times New Roman" w:cs="Times New Roman"/>
+                <w:color w:val="000000"/>
+                <w:sz w:val="24"/>
+                <w:szCs w:val="24"/>
+              </w:rPr>
+              <w:t>11%</w:t>
             </w:r>
           </w:p>
         </w:tc>
@@ -4079,7 +4752,43 @@
                 <w:sz w:val="24"/>
                 <w:szCs w:val="24"/>
               </w:rPr>
-              <w:t>5%</w:t>
+              <w:t>31</w:t>
+            </w:r>
+          </w:p>
+        </w:tc>
+        <w:tc>
+          <w:tcPr>
+            <w:tcW w:w="0" w:type="auto"/>
+            <w:shd w:val="clear" w:color="auto" w:fill="FFFFFF"/>
+            <w:noWrap/>
+            <w:tcMar>
+              <w:top w:w="30" w:type="dxa"/>
+              <w:left w:w="90" w:type="dxa"/>
+              <w:bottom w:w="30" w:type="dxa"/>
+              <w:right w:w="90" w:type="dxa"/>
+            </w:tcMar>
+            <w:vAlign w:val="center"/>
+            <w:hideMark/>
+          </w:tcPr>
+          <w:p>
+            <w:pPr>
+              <w:spacing w:after="0" w:line="240" w:lineRule="auto"/>
+              <w:jc w:val="center"/>
+              <w:rPr>
+                <w:rFonts w:ascii="Times New Roman" w:eastAsia="Times New Roman" w:hAnsi="Times New Roman" w:cs="Times New Roman"/>
+                <w:color w:val="000000"/>
+                <w:sz w:val="24"/>
+                <w:szCs w:val="24"/>
+              </w:rPr>
+            </w:pPr>
+            <w:r>
+              <w:rPr>
+                <w:rFonts w:ascii="Times New Roman" w:eastAsia="Times New Roman" w:hAnsi="Times New Roman" w:cs="Times New Roman"/>
+                <w:color w:val="000000"/>
+                <w:sz w:val="24"/>
+                <w:szCs w:val="24"/>
+              </w:rPr>
+              <w:t>9%</w:t>
             </w:r>
           </w:p>
         </w:tc>
@@ -4267,7 +4976,43 @@
                 <w:sz w:val="24"/>
                 <w:szCs w:val="24"/>
               </w:rPr>
-              <w:t>6%</w:t>
+              <w:t>37</w:t>
+            </w:r>
+          </w:p>
+        </w:tc>
+        <w:tc>
+          <w:tcPr>
+            <w:tcW w:w="0" w:type="auto"/>
+            <w:shd w:val="clear" w:color="auto" w:fill="FFFFFF"/>
+            <w:noWrap/>
+            <w:tcMar>
+              <w:top w:w="30" w:type="dxa"/>
+              <w:left w:w="90" w:type="dxa"/>
+              <w:bottom w:w="30" w:type="dxa"/>
+              <w:right w:w="90" w:type="dxa"/>
+            </w:tcMar>
+            <w:vAlign w:val="center"/>
+            <w:hideMark/>
+          </w:tcPr>
+          <w:p>
+            <w:pPr>
+              <w:spacing w:after="0" w:line="240" w:lineRule="auto"/>
+              <w:jc w:val="center"/>
+              <w:rPr>
+                <w:rFonts w:ascii="Times New Roman" w:eastAsia="Times New Roman" w:hAnsi="Times New Roman" w:cs="Times New Roman"/>
+                <w:color w:val="000000"/>
+                <w:sz w:val="24"/>
+                <w:szCs w:val="24"/>
+              </w:rPr>
+            </w:pPr>
+            <w:r>
+              <w:rPr>
+                <w:rFonts w:ascii="Times New Roman" w:eastAsia="Times New Roman" w:hAnsi="Times New Roman" w:cs="Times New Roman"/>
+                <w:color w:val="000000"/>
+                <w:sz w:val="24"/>
+                <w:szCs w:val="24"/>
+              </w:rPr>
+              <w:t>11%</w:t>
             </w:r>
           </w:p>
         </w:tc>
@@ -4455,7 +5200,43 @@
                 <w:sz w:val="24"/>
                 <w:szCs w:val="24"/>
               </w:rPr>
-              <w:t>5%</w:t>
+              <w:t>32</w:t>
+            </w:r>
+          </w:p>
+        </w:tc>
+        <w:tc>
+          <w:tcPr>
+            <w:tcW w:w="0" w:type="auto"/>
+            <w:shd w:val="clear" w:color="auto" w:fill="FFFFFF"/>
+            <w:noWrap/>
+            <w:tcMar>
+              <w:top w:w="30" w:type="dxa"/>
+              <w:left w:w="90" w:type="dxa"/>
+              <w:bottom w:w="30" w:type="dxa"/>
+              <w:right w:w="90" w:type="dxa"/>
+            </w:tcMar>
+            <w:vAlign w:val="center"/>
+            <w:hideMark/>
+          </w:tcPr>
+          <w:p>
+            <w:pPr>
+              <w:spacing w:after="0" w:line="240" w:lineRule="auto"/>
+              <w:jc w:val="center"/>
+              <w:rPr>
+                <w:rFonts w:ascii="Times New Roman" w:eastAsia="Times New Roman" w:hAnsi="Times New Roman" w:cs="Times New Roman"/>
+                <w:color w:val="000000"/>
+                <w:sz w:val="24"/>
+                <w:szCs w:val="24"/>
+              </w:rPr>
+            </w:pPr>
+            <w:r>
+              <w:rPr>
+                <w:rFonts w:ascii="Times New Roman" w:eastAsia="Times New Roman" w:hAnsi="Times New Roman" w:cs="Times New Roman"/>
+                <w:color w:val="000000"/>
+                <w:sz w:val="24"/>
+                <w:szCs w:val="24"/>
+              </w:rPr>
+              <w:t>11%</w:t>
             </w:r>
           </w:p>
         </w:tc>
@@ -4643,7 +5424,43 @@
                 <w:sz w:val="24"/>
                 <w:szCs w:val="24"/>
               </w:rPr>
-              <w:t>5%</w:t>
+              <w:t>34</w:t>
+            </w:r>
+          </w:p>
+        </w:tc>
+        <w:tc>
+          <w:tcPr>
+            <w:tcW w:w="0" w:type="auto"/>
+            <w:shd w:val="clear" w:color="auto" w:fill="FFFFFF"/>
+            <w:noWrap/>
+            <w:tcMar>
+              <w:top w:w="30" w:type="dxa"/>
+              <w:left w:w="90" w:type="dxa"/>
+              <w:bottom w:w="30" w:type="dxa"/>
+              <w:right w:w="90" w:type="dxa"/>
+            </w:tcMar>
+            <w:vAlign w:val="center"/>
+            <w:hideMark/>
+          </w:tcPr>
+          <w:p>
+            <w:pPr>
+              <w:spacing w:after="0" w:line="240" w:lineRule="auto"/>
+              <w:jc w:val="center"/>
+              <w:rPr>
+                <w:rFonts w:ascii="Times New Roman" w:eastAsia="Times New Roman" w:hAnsi="Times New Roman" w:cs="Times New Roman"/>
+                <w:color w:val="000000"/>
+                <w:sz w:val="24"/>
+                <w:szCs w:val="24"/>
+              </w:rPr>
+            </w:pPr>
+            <w:r>
+              <w:rPr>
+                <w:rFonts w:ascii="Times New Roman" w:eastAsia="Times New Roman" w:hAnsi="Times New Roman" w:cs="Times New Roman"/>
+                <w:color w:val="000000"/>
+                <w:sz w:val="24"/>
+                <w:szCs w:val="24"/>
+              </w:rPr>
+              <w:t>16%</w:t>
             </w:r>
           </w:p>
         </w:tc>
@@ -4831,7 +5648,43 @@
                 <w:sz w:val="24"/>
                 <w:szCs w:val="24"/>
               </w:rPr>
-              <w:t>&lt;1%</w:t>
+              <w:t>3</w:t>
+            </w:r>
+          </w:p>
+        </w:tc>
+        <w:tc>
+          <w:tcPr>
+            <w:tcW w:w="0" w:type="auto"/>
+            <w:shd w:val="clear" w:color="auto" w:fill="FFFFFF"/>
+            <w:noWrap/>
+            <w:tcMar>
+              <w:top w:w="30" w:type="dxa"/>
+              <w:left w:w="90" w:type="dxa"/>
+              <w:bottom w:w="30" w:type="dxa"/>
+              <w:right w:w="90" w:type="dxa"/>
+            </w:tcMar>
+            <w:vAlign w:val="center"/>
+            <w:hideMark/>
+          </w:tcPr>
+          <w:p>
+            <w:pPr>
+              <w:spacing w:after="0" w:line="240" w:lineRule="auto"/>
+              <w:jc w:val="center"/>
+              <w:rPr>
+                <w:rFonts w:ascii="Times New Roman" w:eastAsia="Times New Roman" w:hAnsi="Times New Roman" w:cs="Times New Roman"/>
+                <w:color w:val="000000"/>
+                <w:sz w:val="24"/>
+                <w:szCs w:val="24"/>
+              </w:rPr>
+            </w:pPr>
+            <w:r>
+              <w:rPr>
+                <w:rFonts w:ascii="Times New Roman" w:eastAsia="Times New Roman" w:hAnsi="Times New Roman" w:cs="Times New Roman"/>
+                <w:color w:val="000000"/>
+                <w:sz w:val="24"/>
+                <w:szCs w:val="24"/>
+              </w:rPr>
+              <w:t>8%</w:t>
             </w:r>
           </w:p>
         </w:tc>
@@ -5019,7 +5872,43 @@
                 <w:sz w:val="24"/>
                 <w:szCs w:val="24"/>
               </w:rPr>
-              <w:t>4%</w:t>
+              <w:t>27</w:t>
+            </w:r>
+          </w:p>
+        </w:tc>
+        <w:tc>
+          <w:tcPr>
+            <w:tcW w:w="0" w:type="auto"/>
+            <w:shd w:val="clear" w:color="auto" w:fill="FFFFFF"/>
+            <w:noWrap/>
+            <w:tcMar>
+              <w:top w:w="30" w:type="dxa"/>
+              <w:left w:w="90" w:type="dxa"/>
+              <w:bottom w:w="30" w:type="dxa"/>
+              <w:right w:w="90" w:type="dxa"/>
+            </w:tcMar>
+            <w:vAlign w:val="center"/>
+            <w:hideMark/>
+          </w:tcPr>
+          <w:p>
+            <w:pPr>
+              <w:spacing w:after="0" w:line="240" w:lineRule="auto"/>
+              <w:jc w:val="center"/>
+              <w:rPr>
+                <w:rFonts w:ascii="Times New Roman" w:eastAsia="Times New Roman" w:hAnsi="Times New Roman" w:cs="Times New Roman"/>
+                <w:color w:val="000000"/>
+                <w:sz w:val="24"/>
+                <w:szCs w:val="24"/>
+              </w:rPr>
+            </w:pPr>
+            <w:r>
+              <w:rPr>
+                <w:rFonts w:ascii="Times New Roman" w:eastAsia="Times New Roman" w:hAnsi="Times New Roman" w:cs="Times New Roman"/>
+                <w:color w:val="000000"/>
+                <w:sz w:val="24"/>
+                <w:szCs w:val="24"/>
+              </w:rPr>
+              <w:t>17%</w:t>
             </w:r>
           </w:p>
         </w:tc>
@@ -5207,7 +6096,43 @@
                 <w:sz w:val="24"/>
                 <w:szCs w:val="24"/>
               </w:rPr>
-              <w:t>2%</w:t>
+              <w:t>15</w:t>
+            </w:r>
+          </w:p>
+        </w:tc>
+        <w:tc>
+          <w:tcPr>
+            <w:tcW w:w="0" w:type="auto"/>
+            <w:shd w:val="clear" w:color="auto" w:fill="FFFFFF"/>
+            <w:noWrap/>
+            <w:tcMar>
+              <w:top w:w="30" w:type="dxa"/>
+              <w:left w:w="90" w:type="dxa"/>
+              <w:bottom w:w="30" w:type="dxa"/>
+              <w:right w:w="90" w:type="dxa"/>
+            </w:tcMar>
+            <w:vAlign w:val="center"/>
+            <w:hideMark/>
+          </w:tcPr>
+          <w:p>
+            <w:pPr>
+              <w:spacing w:after="0" w:line="240" w:lineRule="auto"/>
+              <w:jc w:val="center"/>
+              <w:rPr>
+                <w:rFonts w:ascii="Times New Roman" w:eastAsia="Times New Roman" w:hAnsi="Times New Roman" w:cs="Times New Roman"/>
+                <w:color w:val="000000"/>
+                <w:sz w:val="24"/>
+                <w:szCs w:val="24"/>
+              </w:rPr>
+            </w:pPr>
+            <w:r>
+              <w:rPr>
+                <w:rFonts w:ascii="Times New Roman" w:eastAsia="Times New Roman" w:hAnsi="Times New Roman" w:cs="Times New Roman"/>
+                <w:color w:val="000000"/>
+                <w:sz w:val="24"/>
+                <w:szCs w:val="24"/>
+              </w:rPr>
+              <w:t>16%</w:t>
             </w:r>
           </w:p>
         </w:tc>
@@ -5395,7 +6320,43 @@
                 <w:sz w:val="24"/>
                 <w:szCs w:val="24"/>
               </w:rPr>
-              <w:t>3%</w:t>
+              <w:t>18</w:t>
+            </w:r>
+          </w:p>
+        </w:tc>
+        <w:tc>
+          <w:tcPr>
+            <w:tcW w:w="0" w:type="auto"/>
+            <w:shd w:val="clear" w:color="auto" w:fill="FFFFFF"/>
+            <w:noWrap/>
+            <w:tcMar>
+              <w:top w:w="30" w:type="dxa"/>
+              <w:left w:w="90" w:type="dxa"/>
+              <w:bottom w:w="30" w:type="dxa"/>
+              <w:right w:w="90" w:type="dxa"/>
+            </w:tcMar>
+            <w:vAlign w:val="center"/>
+            <w:hideMark/>
+          </w:tcPr>
+          <w:p>
+            <w:pPr>
+              <w:spacing w:after="0" w:line="240" w:lineRule="auto"/>
+              <w:jc w:val="center"/>
+              <w:rPr>
+                <w:rFonts w:ascii="Times New Roman" w:eastAsia="Times New Roman" w:hAnsi="Times New Roman" w:cs="Times New Roman"/>
+                <w:color w:val="000000"/>
+                <w:sz w:val="24"/>
+                <w:szCs w:val="24"/>
+              </w:rPr>
+            </w:pPr>
+            <w:r>
+              <w:rPr>
+                <w:rFonts w:ascii="Times New Roman" w:eastAsia="Times New Roman" w:hAnsi="Times New Roman" w:cs="Times New Roman"/>
+                <w:color w:val="000000"/>
+                <w:sz w:val="24"/>
+                <w:szCs w:val="24"/>
+              </w:rPr>
+              <w:t>13%</w:t>
             </w:r>
           </w:p>
         </w:tc>
@@ -5583,7 +6544,43 @@
                 <w:sz w:val="24"/>
                 <w:szCs w:val="24"/>
               </w:rPr>
-              <w:t>1%</w:t>
+              <w:t>8</w:t>
+            </w:r>
+          </w:p>
+        </w:tc>
+        <w:tc>
+          <w:tcPr>
+            <w:tcW w:w="0" w:type="auto"/>
+            <w:shd w:val="clear" w:color="auto" w:fill="FFFFFF"/>
+            <w:noWrap/>
+            <w:tcMar>
+              <w:top w:w="30" w:type="dxa"/>
+              <w:left w:w="90" w:type="dxa"/>
+              <w:bottom w:w="30" w:type="dxa"/>
+              <w:right w:w="90" w:type="dxa"/>
+            </w:tcMar>
+            <w:vAlign w:val="center"/>
+            <w:hideMark/>
+          </w:tcPr>
+          <w:p>
+            <w:pPr>
+              <w:spacing w:after="0" w:line="240" w:lineRule="auto"/>
+              <w:jc w:val="center"/>
+              <w:rPr>
+                <w:rFonts w:ascii="Times New Roman" w:eastAsia="Times New Roman" w:hAnsi="Times New Roman" w:cs="Times New Roman"/>
+                <w:color w:val="000000"/>
+                <w:sz w:val="24"/>
+                <w:szCs w:val="24"/>
+              </w:rPr>
+            </w:pPr>
+            <w:r>
+              <w:rPr>
+                <w:rFonts w:ascii="Times New Roman" w:eastAsia="Times New Roman" w:hAnsi="Times New Roman" w:cs="Times New Roman"/>
+                <w:color w:val="000000"/>
+                <w:sz w:val="24"/>
+                <w:szCs w:val="24"/>
+              </w:rPr>
+              <w:t>19%</w:t>
             </w:r>
           </w:p>
         </w:tc>
@@ -5771,7 +6768,43 @@
                 <w:sz w:val="24"/>
                 <w:szCs w:val="24"/>
               </w:rPr>
-              <w:t>&lt;1%</w:t>
+              <w:t>2</w:t>
+            </w:r>
+          </w:p>
+        </w:tc>
+        <w:tc>
+          <w:tcPr>
+            <w:tcW w:w="0" w:type="auto"/>
+            <w:shd w:val="clear" w:color="auto" w:fill="FFFFFF"/>
+            <w:noWrap/>
+            <w:tcMar>
+              <w:top w:w="30" w:type="dxa"/>
+              <w:left w:w="90" w:type="dxa"/>
+              <w:bottom w:w="30" w:type="dxa"/>
+              <w:right w:w="90" w:type="dxa"/>
+            </w:tcMar>
+            <w:vAlign w:val="center"/>
+            <w:hideMark/>
+          </w:tcPr>
+          <w:p>
+            <w:pPr>
+              <w:spacing w:after="0" w:line="240" w:lineRule="auto"/>
+              <w:jc w:val="center"/>
+              <w:rPr>
+                <w:rFonts w:ascii="Times New Roman" w:eastAsia="Times New Roman" w:hAnsi="Times New Roman" w:cs="Times New Roman"/>
+                <w:color w:val="000000"/>
+                <w:sz w:val="24"/>
+                <w:szCs w:val="24"/>
+              </w:rPr>
+            </w:pPr>
+            <w:r>
+              <w:rPr>
+                <w:rFonts w:ascii="Times New Roman" w:eastAsia="Times New Roman" w:hAnsi="Times New Roman" w:cs="Times New Roman"/>
+                <w:color w:val="000000"/>
+                <w:sz w:val="24"/>
+                <w:szCs w:val="24"/>
+              </w:rPr>
+              <w:t>40%</w:t>
             </w:r>
           </w:p>
         </w:tc>
@@ -5959,7 +6992,43 @@
                 <w:sz w:val="24"/>
                 <w:szCs w:val="24"/>
               </w:rPr>
-              <w:t>1%</w:t>
+              <w:t>8</w:t>
+            </w:r>
+          </w:p>
+        </w:tc>
+        <w:tc>
+          <w:tcPr>
+            <w:tcW w:w="0" w:type="auto"/>
+            <w:shd w:val="clear" w:color="auto" w:fill="FFFFFF"/>
+            <w:noWrap/>
+            <w:tcMar>
+              <w:top w:w="30" w:type="dxa"/>
+              <w:left w:w="90" w:type="dxa"/>
+              <w:bottom w:w="30" w:type="dxa"/>
+              <w:right w:w="90" w:type="dxa"/>
+            </w:tcMar>
+            <w:vAlign w:val="center"/>
+            <w:hideMark/>
+          </w:tcPr>
+          <w:p>
+            <w:pPr>
+              <w:spacing w:after="0" w:line="240" w:lineRule="auto"/>
+              <w:jc w:val="center"/>
+              <w:rPr>
+                <w:rFonts w:ascii="Times New Roman" w:eastAsia="Times New Roman" w:hAnsi="Times New Roman" w:cs="Times New Roman"/>
+                <w:color w:val="000000"/>
+                <w:sz w:val="24"/>
+                <w:szCs w:val="24"/>
+              </w:rPr>
+            </w:pPr>
+            <w:r>
+              <w:rPr>
+                <w:rFonts w:ascii="Times New Roman" w:eastAsia="Times New Roman" w:hAnsi="Times New Roman" w:cs="Times New Roman"/>
+                <w:color w:val="000000"/>
+                <w:sz w:val="24"/>
+                <w:szCs w:val="24"/>
+              </w:rPr>
+              <w:t>13%</w:t>
             </w:r>
           </w:p>
         </w:tc>
@@ -6147,7 +7216,43 @@
                 <w:sz w:val="24"/>
                 <w:szCs w:val="24"/>
               </w:rPr>
-              <w:t>5%</w:t>
+              <w:t>31</w:t>
+            </w:r>
+          </w:p>
+        </w:tc>
+        <w:tc>
+          <w:tcPr>
+            <w:tcW w:w="0" w:type="auto"/>
+            <w:shd w:val="clear" w:color="auto" w:fill="FFFFFF"/>
+            <w:noWrap/>
+            <w:tcMar>
+              <w:top w:w="30" w:type="dxa"/>
+              <w:left w:w="90" w:type="dxa"/>
+              <w:bottom w:w="30" w:type="dxa"/>
+              <w:right w:w="90" w:type="dxa"/>
+            </w:tcMar>
+            <w:vAlign w:val="center"/>
+            <w:hideMark/>
+          </w:tcPr>
+          <w:p>
+            <w:pPr>
+              <w:spacing w:after="0" w:line="240" w:lineRule="auto"/>
+              <w:jc w:val="center"/>
+              <w:rPr>
+                <w:rFonts w:ascii="Times New Roman" w:eastAsia="Times New Roman" w:hAnsi="Times New Roman" w:cs="Times New Roman"/>
+                <w:color w:val="000000"/>
+                <w:sz w:val="24"/>
+                <w:szCs w:val="24"/>
+              </w:rPr>
+            </w:pPr>
+            <w:r>
+              <w:rPr>
+                <w:rFonts w:ascii="Times New Roman" w:eastAsia="Times New Roman" w:hAnsi="Times New Roman" w:cs="Times New Roman"/>
+                <w:color w:val="000000"/>
+                <w:sz w:val="24"/>
+                <w:szCs w:val="24"/>
+              </w:rPr>
+              <w:t>11%</w:t>
             </w:r>
           </w:p>
         </w:tc>
@@ -6232,7 +7337,7 @@
           <w:tcPr>
             <w:tcW w:w="0" w:type="auto"/>
             <w:tcBorders>
-              <w:bottom w:val="nil"/>
+              <w:bottom w:val="single" w:sz="4" w:space="0" w:color="auto"/>
               <w:right w:val="single" w:sz="4" w:space="0" w:color="auto"/>
             </w:tcBorders>
             <w:shd w:val="clear" w:color="auto" w:fill="FFFFFF"/>
@@ -6272,7 +7377,7 @@
           <w:tcPr>
             <w:tcW w:w="0" w:type="auto"/>
             <w:tcBorders>
-              <w:bottom w:val="nil"/>
+              <w:bottom w:val="single" w:sz="4" w:space="0" w:color="auto"/>
             </w:tcBorders>
             <w:shd w:val="clear" w:color="auto" w:fill="FFFFFF"/>
             <w:noWrap/>
@@ -6311,7 +7416,7 @@
           <w:tcPr>
             <w:tcW w:w="0" w:type="auto"/>
             <w:tcBorders>
-              <w:bottom w:val="nil"/>
+              <w:bottom w:val="single" w:sz="4" w:space="0" w:color="auto"/>
             </w:tcBorders>
             <w:shd w:val="clear" w:color="auto" w:fill="FFFFFF"/>
             <w:noWrap/>
@@ -6342,7 +7447,7 @@
                 <w:sz w:val="24"/>
                 <w:szCs w:val="24"/>
               </w:rPr>
-              <w:t>5%</w:t>
+              <w:t>35</w:t>
             </w:r>
           </w:p>
         </w:tc>
@@ -6350,7 +7455,7 @@
           <w:tcPr>
             <w:tcW w:w="0" w:type="auto"/>
             <w:tcBorders>
-              <w:bottom w:val="nil"/>
+              <w:bottom w:val="single" w:sz="4" w:space="0" w:color="auto"/>
             </w:tcBorders>
             <w:shd w:val="clear" w:color="auto" w:fill="FFFFFF"/>
             <w:noWrap/>
@@ -6381,6 +7486,45 @@
                 <w:sz w:val="24"/>
                 <w:szCs w:val="24"/>
               </w:rPr>
+              <w:t>13%</w:t>
+            </w:r>
+          </w:p>
+        </w:tc>
+        <w:tc>
+          <w:tcPr>
+            <w:tcW w:w="0" w:type="auto"/>
+            <w:tcBorders>
+              <w:bottom w:val="single" w:sz="4" w:space="0" w:color="auto"/>
+            </w:tcBorders>
+            <w:shd w:val="clear" w:color="auto" w:fill="FFFFFF"/>
+            <w:noWrap/>
+            <w:tcMar>
+              <w:top w:w="30" w:type="dxa"/>
+              <w:left w:w="90" w:type="dxa"/>
+              <w:bottom w:w="30" w:type="dxa"/>
+              <w:right w:w="90" w:type="dxa"/>
+            </w:tcMar>
+            <w:vAlign w:val="center"/>
+            <w:hideMark/>
+          </w:tcPr>
+          <w:p>
+            <w:pPr>
+              <w:spacing w:after="0" w:line="240" w:lineRule="auto"/>
+              <w:jc w:val="center"/>
+              <w:rPr>
+                <w:rFonts w:ascii="Times New Roman" w:eastAsia="Times New Roman" w:hAnsi="Times New Roman" w:cs="Times New Roman"/>
+                <w:color w:val="000000"/>
+                <w:sz w:val="24"/>
+                <w:szCs w:val="24"/>
+              </w:rPr>
+            </w:pPr>
+            <w:r>
+              <w:rPr>
+                <w:rFonts w:ascii="Times New Roman" w:eastAsia="Times New Roman" w:hAnsi="Times New Roman" w:cs="Times New Roman"/>
+                <w:color w:val="000000"/>
+                <w:sz w:val="24"/>
+                <w:szCs w:val="24"/>
+              </w:rPr>
               <w:t>1</w:t>
             </w:r>
           </w:p>
@@ -6389,7 +7533,7 @@
           <w:tcPr>
             <w:tcW w:w="0" w:type="auto"/>
             <w:tcBorders>
-              <w:bottom w:val="nil"/>
+              <w:bottom w:val="single" w:sz="4" w:space="0" w:color="auto"/>
             </w:tcBorders>
             <w:shd w:val="clear" w:color="auto" w:fill="FFFFFF"/>
             <w:noWrap/>
@@ -6428,13 +7572,14 @@
     </w:tbl>
     <w:p>
       <w:pPr>
-        <w:jc w:val="center"/>
         <w:rPr>
           <w:rFonts w:ascii="Times New Roman" w:hAnsi="Times New Roman" w:cs="Times New Roman"/>
           <w:sz w:val="24"/>
           <w:szCs w:val="24"/>
         </w:rPr>
       </w:pPr>
+      <w:bookmarkStart w:id="0" w:name="_GoBack"/>
+      <w:bookmarkEnd w:id="0"/>
     </w:p>
     <w:sectPr>
       <w:pgSz w:w="12240" w:h="15840"/>

</xml_diff>